<commit_message>
cambios en guión de word
</commit_message>
<xml_diff>
--- a/Hipervínculos Caballerescos.docx
+++ b/Hipervínculos Caballerescos.docx
@@ -249,27 +249,7 @@
             <w:szCs w:val="24"/>
             <w:lang w:val="es-ES"/>
           </w:rPr>
-          <w:t>El camino hacia e</w:t>
-        </w:r>
-        <w:r>
-          <w:rPr>
-            <w:rStyle w:val="Hyperlink"/>
-            <w:rFonts w:ascii="Garamond" w:hAnsi="Garamond"/>
-            <w:sz w:val="24"/>
-            <w:szCs w:val="24"/>
-            <w:lang w:val="es-ES"/>
-          </w:rPr>
-          <w:t>l</w:t>
-        </w:r>
-        <w:r>
-          <w:rPr>
-            <w:rStyle w:val="Hyperlink"/>
-            <w:rFonts w:ascii="Garamond" w:hAnsi="Garamond"/>
-            <w:sz w:val="24"/>
-            <w:szCs w:val="24"/>
-            <w:lang w:val="es-ES"/>
-          </w:rPr>
-          <w:t xml:space="preserve"> bosque</w:t>
+          <w:t>El camino hacia el bosque</w:t>
         </w:r>
       </w:hyperlink>
     </w:p>
@@ -307,27 +287,47 @@
             <w:szCs w:val="24"/>
             <w:lang w:val="es-ES"/>
           </w:rPr>
-          <w:t>El camino hac</w:t>
-        </w:r>
-        <w:r>
-          <w:rPr>
-            <w:rStyle w:val="Hyperlink"/>
-            <w:rFonts w:ascii="Garamond" w:hAnsi="Garamond"/>
-            <w:sz w:val="24"/>
-            <w:szCs w:val="24"/>
-            <w:lang w:val="es-ES"/>
-          </w:rPr>
-          <w:t>i</w:t>
-        </w:r>
-        <w:r>
-          <w:rPr>
-            <w:rStyle w:val="Hyperlink"/>
-            <w:rFonts w:ascii="Garamond" w:hAnsi="Garamond"/>
-            <w:sz w:val="24"/>
-            <w:szCs w:val="24"/>
-            <w:lang w:val="es-ES"/>
-          </w:rPr>
-          <w:t>a la aldea</w:t>
+          <w:t>El camino ha</w:t>
+        </w:r>
+        <w:r>
+          <w:rPr>
+            <w:rStyle w:val="Hyperlink"/>
+            <w:rFonts w:ascii="Garamond" w:hAnsi="Garamond"/>
+            <w:sz w:val="24"/>
+            <w:szCs w:val="24"/>
+            <w:lang w:val="es-ES"/>
+          </w:rPr>
+          <w:t>c</w:t>
+        </w:r>
+        <w:r>
+          <w:rPr>
+            <w:rStyle w:val="Hyperlink"/>
+            <w:rFonts w:ascii="Garamond" w:hAnsi="Garamond"/>
+            <w:sz w:val="24"/>
+            <w:szCs w:val="24"/>
+            <w:lang w:val="es-ES"/>
+          </w:rPr>
+          <w:t xml:space="preserve">ia la </w:t>
+        </w:r>
+        <w:r>
+          <w:rPr>
+            <w:rStyle w:val="Hyperlink"/>
+            <w:rFonts w:ascii="Garamond" w:hAnsi="Garamond"/>
+            <w:sz w:val="24"/>
+            <w:szCs w:val="24"/>
+            <w:lang w:val="es-ES"/>
+          </w:rPr>
+          <w:t>a</w:t>
+        </w:r>
+        <w:r>
+          <w:rPr>
+            <w:rStyle w:val="Hyperlink"/>
+            <w:rFonts w:ascii="Garamond" w:hAnsi="Garamond"/>
+            <w:sz w:val="24"/>
+            <w:szCs w:val="24"/>
+            <w:lang w:val="es-ES"/>
+          </w:rPr>
+          <w:t>ldea</w:t>
         </w:r>
       </w:hyperlink>
     </w:p>
@@ -362,6 +362,7 @@
         </w:rPr>
       </w:pPr>
       <w:bookmarkStart w:id="3" w:name="ElCaminodelBosque"/>
+      <w:commentRangeStart w:id="4"/>
       <w:r>
         <w:rPr>
           <w:rFonts w:ascii="Garamond" w:hAnsi="Garamond"/>
@@ -516,7 +517,67 @@
             <w:szCs w:val="24"/>
             <w:lang w:val="es-ES"/>
           </w:rPr>
-          <w:t xml:space="preserve"> de la derecha</w:t>
+          <w:t xml:space="preserve"> </w:t>
+        </w:r>
+        <w:r>
+          <w:rPr>
+            <w:rStyle w:val="Hyperlink"/>
+            <w:rFonts w:ascii="Garamond" w:hAnsi="Garamond"/>
+            <w:sz w:val="24"/>
+            <w:szCs w:val="24"/>
+            <w:lang w:val="es-ES"/>
+          </w:rPr>
+          <w:t>d</w:t>
+        </w:r>
+        <w:r>
+          <w:rPr>
+            <w:rStyle w:val="Hyperlink"/>
+            <w:rFonts w:ascii="Garamond" w:hAnsi="Garamond"/>
+            <w:sz w:val="24"/>
+            <w:szCs w:val="24"/>
+            <w:lang w:val="es-ES"/>
+          </w:rPr>
+          <w:t>e l</w:t>
+        </w:r>
+        <w:r>
+          <w:rPr>
+            <w:rStyle w:val="Hyperlink"/>
+            <w:rFonts w:ascii="Garamond" w:hAnsi="Garamond"/>
+            <w:sz w:val="24"/>
+            <w:szCs w:val="24"/>
+            <w:lang w:val="es-ES"/>
+          </w:rPr>
+          <w:t>a</w:t>
+        </w:r>
+        <w:r>
+          <w:rPr>
+            <w:rStyle w:val="Hyperlink"/>
+            <w:rFonts w:ascii="Garamond" w:hAnsi="Garamond"/>
+            <w:sz w:val="24"/>
+            <w:szCs w:val="24"/>
+            <w:lang w:val="es-ES"/>
+          </w:rPr>
+          <w:t xml:space="preserve"> </w:t>
+        </w:r>
+        <w:r>
+          <w:rPr>
+            <w:rStyle w:val="Hyperlink"/>
+            <w:rFonts w:ascii="Garamond" w:hAnsi="Garamond"/>
+            <w:sz w:val="24"/>
+            <w:szCs w:val="24"/>
+            <w:lang w:val="es-ES"/>
+          </w:rPr>
+          <w:t>d</w:t>
+        </w:r>
+        <w:r>
+          <w:rPr>
+            <w:rStyle w:val="Hyperlink"/>
+            <w:rFonts w:ascii="Garamond" w:hAnsi="Garamond"/>
+            <w:sz w:val="24"/>
+            <w:szCs w:val="24"/>
+            <w:lang w:val="es-ES"/>
+          </w:rPr>
+          <w:t>erecha</w:t>
         </w:r>
       </w:hyperlink>
     </w:p>
@@ -557,9 +618,36 @@
             <w:szCs w:val="24"/>
             <w:lang w:val="es-ES"/>
           </w:rPr>
-          <w:t xml:space="preserve"> de la izquierda</w:t>
+          <w:t xml:space="preserve"> de la</w:t>
+        </w:r>
+        <w:r>
+          <w:rPr>
+            <w:rStyle w:val="Hyperlink"/>
+            <w:rFonts w:ascii="Garamond" w:hAnsi="Garamond"/>
+            <w:sz w:val="24"/>
+            <w:szCs w:val="24"/>
+            <w:lang w:val="es-ES"/>
+          </w:rPr>
+          <w:t xml:space="preserve"> </w:t>
+        </w:r>
+        <w:r>
+          <w:rPr>
+            <w:rStyle w:val="Hyperlink"/>
+            <w:rFonts w:ascii="Garamond" w:hAnsi="Garamond"/>
+            <w:sz w:val="24"/>
+            <w:szCs w:val="24"/>
+            <w:lang w:val="es-ES"/>
+          </w:rPr>
+          <w:t>izquierda</w:t>
         </w:r>
       </w:hyperlink>
+      <w:commentRangeEnd w:id="4"/>
+      <w:r>
+        <w:rPr>
+          <w:rStyle w:val="CommentReference"/>
+        </w:rPr>
+        <w:commentReference w:id="4"/>
+      </w:r>
     </w:p>
     <w:p>
       <w:pPr>
@@ -582,8 +670,9 @@
           <w:lang w:val="es-ES"/>
         </w:rPr>
       </w:pPr>
-      <w:bookmarkStart w:id="4" w:name="Caminohacialaaldea"/>
-      <w:bookmarkStart w:id="5" w:name="Caminodeladerecha"/>
+      <w:bookmarkStart w:id="5" w:name="Caminohacialaaldea"/>
+      <w:bookmarkStart w:id="6" w:name="Caminodeladerecha"/>
+      <w:commentRangeStart w:id="7"/>
       <w:r>
         <w:rPr>
           <w:rFonts w:ascii="Garamond" w:hAnsi="Garamond"/>
@@ -596,7 +685,7 @@
         <w:t>El camino hacia la aldea</w:t>
       </w:r>
     </w:p>
-    <w:bookmarkEnd w:id="4"/>
+    <w:bookmarkEnd w:id="5"/>
     <w:p>
       <w:pPr>
         <w:rPr>
@@ -818,6 +907,13 @@
           <w:lang w:val="es-ES"/>
         </w:rPr>
         <w:t>.</w:t>
+      </w:r>
+      <w:commentRangeEnd w:id="7"/>
+      <w:r>
+        <w:rPr>
+          <w:rStyle w:val="CommentReference"/>
+        </w:rPr>
+        <w:commentReference w:id="7"/>
       </w:r>
     </w:p>
     <w:p>
@@ -831,6 +927,7 @@
           <w:lang w:val="es-ES"/>
         </w:rPr>
       </w:pPr>
+      <w:commentRangeStart w:id="8"/>
       <w:r>
         <w:rPr>
           <w:rFonts w:ascii="Garamond" w:hAnsi="Garamond"/>
@@ -843,7 +940,7 @@
         <w:t>Camino de la derecha</w:t>
       </w:r>
     </w:p>
-    <w:bookmarkEnd w:id="5"/>
+    <w:bookmarkEnd w:id="6"/>
     <w:p>
       <w:pPr>
         <w:rPr>
@@ -934,7 +1031,27 @@
             <w:szCs w:val="24"/>
             <w:lang w:val="es-ES"/>
           </w:rPr>
-          <w:t>Perdonarle la vida</w:t>
+          <w:t>Perdonarle</w:t>
+        </w:r>
+        <w:r>
+          <w:rPr>
+            <w:rStyle w:val="Hyperlink"/>
+            <w:rFonts w:ascii="Garamond" w:hAnsi="Garamond"/>
+            <w:sz w:val="24"/>
+            <w:szCs w:val="24"/>
+            <w:lang w:val="es-ES"/>
+          </w:rPr>
+          <w:t xml:space="preserve"> </w:t>
+        </w:r>
+        <w:r>
+          <w:rPr>
+            <w:rStyle w:val="Hyperlink"/>
+            <w:rFonts w:ascii="Garamond" w:hAnsi="Garamond"/>
+            <w:sz w:val="24"/>
+            <w:szCs w:val="24"/>
+            <w:lang w:val="es-ES"/>
+          </w:rPr>
+          <w:t>la vida</w:t>
         </w:r>
       </w:hyperlink>
     </w:p>
@@ -972,9 +1089,36 @@
             <w:szCs w:val="24"/>
             <w:lang w:val="es-ES"/>
           </w:rPr>
-          <w:t>Matarlo</w:t>
+          <w:t>Ma</w:t>
+        </w:r>
+        <w:r>
+          <w:rPr>
+            <w:rStyle w:val="Hyperlink"/>
+            <w:rFonts w:ascii="Garamond" w:hAnsi="Garamond"/>
+            <w:sz w:val="24"/>
+            <w:szCs w:val="24"/>
+            <w:lang w:val="es-ES"/>
+          </w:rPr>
+          <w:t>t</w:t>
+        </w:r>
+        <w:r>
+          <w:rPr>
+            <w:rStyle w:val="Hyperlink"/>
+            <w:rFonts w:ascii="Garamond" w:hAnsi="Garamond"/>
+            <w:sz w:val="24"/>
+            <w:szCs w:val="24"/>
+            <w:lang w:val="es-ES"/>
+          </w:rPr>
+          <w:t>arlo</w:t>
         </w:r>
       </w:hyperlink>
+      <w:commentRangeEnd w:id="8"/>
+      <w:r>
+        <w:rPr>
+          <w:rStyle w:val="CommentReference"/>
+        </w:rPr>
+        <w:commentReference w:id="8"/>
+      </w:r>
     </w:p>
     <w:p>
       <w:pPr>
@@ -997,7 +1141,8 @@
           <w:lang w:val="es-ES"/>
         </w:rPr>
       </w:pPr>
-      <w:bookmarkStart w:id="6" w:name="CaminoDeLaIzquierda"/>
+      <w:bookmarkStart w:id="9" w:name="CaminoDeLaIzquierda"/>
+      <w:commentRangeStart w:id="10"/>
       <w:r>
         <w:rPr>
           <w:rFonts w:ascii="Garamond" w:hAnsi="Garamond"/>
@@ -1010,7 +1155,7 @@
         <w:t>Camino de la izquierda</w:t>
       </w:r>
     </w:p>
-    <w:bookmarkEnd w:id="6"/>
+    <w:bookmarkEnd w:id="9"/>
     <w:p>
       <w:pPr>
         <w:rPr>
@@ -1208,7 +1353,27 @@
             <w:szCs w:val="24"/>
             <w:lang w:val="es-ES"/>
           </w:rPr>
-          <w:t>Tratarás de hacer que el gigante ataque a estos personajes</w:t>
+          <w:t>Tratarás de hacer que el gig</w:t>
+        </w:r>
+        <w:r>
+          <w:rPr>
+            <w:rStyle w:val="Hyperlink"/>
+            <w:rFonts w:ascii="Garamond" w:hAnsi="Garamond"/>
+            <w:sz w:val="24"/>
+            <w:szCs w:val="24"/>
+            <w:lang w:val="es-ES"/>
+          </w:rPr>
+          <w:t>a</w:t>
+        </w:r>
+        <w:r>
+          <w:rPr>
+            <w:rStyle w:val="Hyperlink"/>
+            <w:rFonts w:ascii="Garamond" w:hAnsi="Garamond"/>
+            <w:sz w:val="24"/>
+            <w:szCs w:val="24"/>
+            <w:lang w:val="es-ES"/>
+          </w:rPr>
+          <w:t>nte ataque a estos personajes</w:t>
         </w:r>
       </w:hyperlink>
     </w:p>
@@ -1238,6 +1403,13 @@
           <w:t>Provocaras a los caballeros para que te ataquen y te quitarás en el último instante para que hieran al jayán</w:t>
         </w:r>
       </w:hyperlink>
+      <w:commentRangeEnd w:id="10"/>
+      <w:r>
+        <w:rPr>
+          <w:rStyle w:val="CommentReference"/>
+        </w:rPr>
+        <w:commentReference w:id="10"/>
+      </w:r>
     </w:p>
     <w:p>
       <w:pPr>
@@ -1250,7 +1422,8 @@
           <w:lang w:val="es-ES"/>
         </w:rPr>
       </w:pPr>
-      <w:bookmarkStart w:id="7" w:name="PlanA"/>
+      <w:bookmarkStart w:id="11" w:name="PlanA"/>
+      <w:commentRangeStart w:id="12"/>
       <w:r>
         <w:rPr>
           <w:rFonts w:ascii="Garamond" w:hAnsi="Garamond"/>
@@ -1263,7 +1436,7 @@
         <w:t>Plan A</w:t>
       </w:r>
     </w:p>
-    <w:bookmarkEnd w:id="7"/>
+    <w:bookmarkEnd w:id="11"/>
     <w:p>
       <w:pPr>
         <w:rPr>
@@ -1428,7 +1601,27 @@
             <w:szCs w:val="24"/>
             <w:lang w:val="es-ES"/>
           </w:rPr>
-          <w:t>Puedes seguir con tu aventura</w:t>
+          <w:t>Puedes seguir co</w:t>
+        </w:r>
+        <w:r>
+          <w:rPr>
+            <w:rStyle w:val="Hyperlink"/>
+            <w:rFonts w:ascii="Garamond" w:hAnsi="Garamond"/>
+            <w:sz w:val="24"/>
+            <w:szCs w:val="24"/>
+            <w:lang w:val="es-ES"/>
+          </w:rPr>
+          <w:t>n</w:t>
+        </w:r>
+        <w:r>
+          <w:rPr>
+            <w:rStyle w:val="Hyperlink"/>
+            <w:rFonts w:ascii="Garamond" w:hAnsi="Garamond"/>
+            <w:sz w:val="24"/>
+            <w:szCs w:val="24"/>
+            <w:lang w:val="es-ES"/>
+          </w:rPr>
+          <w:t xml:space="preserve"> tu aventura</w:t>
         </w:r>
       </w:hyperlink>
       <w:r>
@@ -1439,6 +1632,13 @@
           <w:lang w:val="es-ES"/>
         </w:rPr>
         <w:t>.</w:t>
+      </w:r>
+      <w:commentRangeEnd w:id="12"/>
+      <w:r>
+        <w:rPr>
+          <w:rStyle w:val="CommentReference"/>
+        </w:rPr>
+        <w:commentReference w:id="12"/>
       </w:r>
     </w:p>
     <w:p>
@@ -1452,7 +1652,8 @@
           <w:lang w:val="es-ES"/>
         </w:rPr>
       </w:pPr>
-      <w:bookmarkStart w:id="8" w:name="PlanB"/>
+      <w:bookmarkStart w:id="13" w:name="PlanB"/>
+      <w:commentRangeStart w:id="14"/>
       <w:r>
         <w:rPr>
           <w:rFonts w:ascii="Garamond" w:hAnsi="Garamond"/>
@@ -1547,7 +1748,27 @@
             <w:szCs w:val="24"/>
             <w:lang w:val="es-ES"/>
           </w:rPr>
-          <w:t>Has muerto</w:t>
+          <w:t>Has mue</w:t>
+        </w:r>
+        <w:r>
+          <w:rPr>
+            <w:rStyle w:val="Hyperlink"/>
+            <w:rFonts w:ascii="Garamond" w:hAnsi="Garamond"/>
+            <w:sz w:val="24"/>
+            <w:szCs w:val="24"/>
+            <w:lang w:val="es-ES"/>
+          </w:rPr>
+          <w:t>r</w:t>
+        </w:r>
+        <w:r>
+          <w:rPr>
+            <w:rStyle w:val="Hyperlink"/>
+            <w:rFonts w:ascii="Garamond" w:hAnsi="Garamond"/>
+            <w:sz w:val="24"/>
+            <w:szCs w:val="24"/>
+            <w:lang w:val="es-ES"/>
+          </w:rPr>
+          <w:t>to</w:t>
         </w:r>
       </w:hyperlink>
       <w:r>
@@ -1558,6 +1779,13 @@
           <w:lang w:val="es-ES"/>
         </w:rPr>
         <w:t>.</w:t>
+      </w:r>
+      <w:commentRangeEnd w:id="14"/>
+      <w:r>
+        <w:rPr>
+          <w:rStyle w:val="CommentReference"/>
+        </w:rPr>
+        <w:commentReference w:id="14"/>
       </w:r>
     </w:p>
     <w:p>
@@ -1571,8 +1799,9 @@
           <w:lang w:val="es-ES"/>
         </w:rPr>
       </w:pPr>
-      <w:bookmarkStart w:id="9" w:name="Leperdonaslavida"/>
-      <w:bookmarkEnd w:id="8"/>
+      <w:bookmarkStart w:id="15" w:name="Leperdonaslavida"/>
+      <w:bookmarkEnd w:id="13"/>
+      <w:commentRangeStart w:id="16"/>
       <w:r>
         <w:rPr>
           <w:rFonts w:ascii="Garamond" w:hAnsi="Garamond"/>
@@ -1585,7 +1814,7 @@
         <w:t>Le perdonas la vida</w:t>
       </w:r>
     </w:p>
-    <w:bookmarkEnd w:id="9"/>
+    <w:bookmarkEnd w:id="15"/>
     <w:p>
       <w:pPr>
         <w:rPr>
@@ -1767,9 +1996,66 @@
             <w:szCs w:val="24"/>
             <w:lang w:val="es-ES"/>
           </w:rPr>
-          <w:t>Se dirigen al paso del gigante.</w:t>
+          <w:t>Se dirigen al pas</w:t>
+        </w:r>
+        <w:r>
+          <w:rPr>
+            <w:rStyle w:val="Hyperlink"/>
+            <w:rFonts w:ascii="Garamond" w:hAnsi="Garamond"/>
+            <w:sz w:val="24"/>
+            <w:szCs w:val="24"/>
+            <w:lang w:val="es-ES"/>
+          </w:rPr>
+          <w:t>o</w:t>
+        </w:r>
+        <w:r>
+          <w:rPr>
+            <w:rStyle w:val="Hyperlink"/>
+            <w:rFonts w:ascii="Garamond" w:hAnsi="Garamond"/>
+            <w:sz w:val="24"/>
+            <w:szCs w:val="24"/>
+            <w:lang w:val="es-ES"/>
+          </w:rPr>
+          <w:t xml:space="preserve"> </w:t>
+        </w:r>
+        <w:r>
+          <w:rPr>
+            <w:rStyle w:val="Hyperlink"/>
+            <w:rFonts w:ascii="Garamond" w:hAnsi="Garamond"/>
+            <w:sz w:val="24"/>
+            <w:szCs w:val="24"/>
+            <w:lang w:val="es-ES"/>
+          </w:rPr>
+          <w:t>de</w:t>
+        </w:r>
+        <w:r>
+          <w:rPr>
+            <w:rStyle w:val="Hyperlink"/>
+            <w:rFonts w:ascii="Garamond" w:hAnsi="Garamond"/>
+            <w:sz w:val="24"/>
+            <w:szCs w:val="24"/>
+            <w:lang w:val="es-ES"/>
+          </w:rPr>
+          <w:t>l</w:t>
+        </w:r>
+        <w:r>
+          <w:rPr>
+            <w:rStyle w:val="Hyperlink"/>
+            <w:rFonts w:ascii="Garamond" w:hAnsi="Garamond"/>
+            <w:sz w:val="24"/>
+            <w:szCs w:val="24"/>
+            <w:lang w:val="es-ES"/>
+          </w:rPr>
+          <w:t xml:space="preserve"> gigante.</w:t>
         </w:r>
       </w:hyperlink>
+      <w:commentRangeEnd w:id="16"/>
+      <w:r>
+        <w:rPr>
+          <w:rStyle w:val="CommentReference"/>
+        </w:rPr>
+        <w:commentReference w:id="16"/>
+      </w:r>
     </w:p>
     <w:p>
       <w:pPr>
@@ -1782,7 +2068,8 @@
           <w:lang w:val="es-ES"/>
         </w:rPr>
       </w:pPr>
-      <w:bookmarkStart w:id="10" w:name="Muerte"/>
+      <w:bookmarkStart w:id="17" w:name="Muerte"/>
+      <w:commentRangeStart w:id="18"/>
       <w:r>
         <w:rPr>
           <w:rFonts w:ascii="Garamond" w:hAnsi="Garamond"/>
@@ -1794,7 +2081,7 @@
         </w:rPr>
         <w:t>Lo matas</w:t>
       </w:r>
-      <w:bookmarkEnd w:id="10"/>
+      <w:bookmarkEnd w:id="17"/>
     </w:p>
     <w:p>
       <w:pPr>
@@ -2088,20 +2375,77 @@
             <w:szCs w:val="24"/>
             <w:lang w:val="es-ES"/>
           </w:rPr>
-          <w:t>la vereda del bosque.</w:t>
+          <w:t>la vere</w:t>
+        </w:r>
+        <w:r>
+          <w:rPr>
+            <w:rStyle w:val="Hyperlink"/>
+            <w:rFonts w:ascii="Garamond" w:hAnsi="Garamond"/>
+            <w:sz w:val="24"/>
+            <w:szCs w:val="24"/>
+            <w:lang w:val="es-ES"/>
+          </w:rPr>
+          <w:t>d</w:t>
+        </w:r>
+        <w:r>
+          <w:rPr>
+            <w:rStyle w:val="Hyperlink"/>
+            <w:rFonts w:ascii="Garamond" w:hAnsi="Garamond"/>
+            <w:sz w:val="24"/>
+            <w:szCs w:val="24"/>
+            <w:lang w:val="es-ES"/>
+          </w:rPr>
+          <w:t>a</w:t>
+        </w:r>
+        <w:r>
+          <w:rPr>
+            <w:rStyle w:val="Hyperlink"/>
+            <w:rFonts w:ascii="Garamond" w:hAnsi="Garamond"/>
+            <w:sz w:val="24"/>
+            <w:szCs w:val="24"/>
+            <w:lang w:val="es-ES"/>
+          </w:rPr>
+          <w:t xml:space="preserve"> del </w:t>
+        </w:r>
+        <w:r>
+          <w:rPr>
+            <w:rStyle w:val="Hyperlink"/>
+            <w:rFonts w:ascii="Garamond" w:hAnsi="Garamond"/>
+            <w:sz w:val="24"/>
+            <w:szCs w:val="24"/>
+            <w:lang w:val="es-ES"/>
+          </w:rPr>
+          <w:t>b</w:t>
+        </w:r>
+        <w:r>
+          <w:rPr>
+            <w:rStyle w:val="Hyperlink"/>
+            <w:rFonts w:ascii="Garamond" w:hAnsi="Garamond"/>
+            <w:sz w:val="24"/>
+            <w:szCs w:val="24"/>
+            <w:lang w:val="es-ES"/>
+          </w:rPr>
+          <w:t>osque.</w:t>
         </w:r>
       </w:hyperlink>
-    </w:p>
-    <w:p>
-      <w:pPr>
-        <w:rPr>
-          <w:rFonts w:ascii="Garamond" w:hAnsi="Garamond"/>
-          <w:sz w:val="24"/>
-          <w:szCs w:val="24"/>
-          <w:lang w:val="es-ES"/>
-        </w:rPr>
-      </w:pPr>
-      <w:bookmarkStart w:id="11" w:name="Elpasodelgigante"/>
+      <w:commentRangeEnd w:id="18"/>
+      <w:r>
+        <w:rPr>
+          <w:rStyle w:val="CommentReference"/>
+        </w:rPr>
+        <w:commentReference w:id="18"/>
+      </w:r>
+    </w:p>
+    <w:p>
+      <w:pPr>
+        <w:rPr>
+          <w:rFonts w:ascii="Garamond" w:hAnsi="Garamond"/>
+          <w:sz w:val="24"/>
+          <w:szCs w:val="24"/>
+          <w:lang w:val="es-ES"/>
+        </w:rPr>
+      </w:pPr>
+      <w:bookmarkStart w:id="19" w:name="Elpasodelgigante"/>
     </w:p>
     <w:p>
       <w:pPr>
@@ -2114,6 +2458,7 @@
           <w:lang w:val="es-ES"/>
         </w:rPr>
       </w:pPr>
+      <w:commentRangeStart w:id="20"/>
       <w:r>
         <w:rPr>
           <w:rFonts w:ascii="Garamond" w:hAnsi="Garamond"/>
@@ -2125,7 +2470,7 @@
         </w:rPr>
         <w:t>El paso del gigante</w:t>
       </w:r>
-      <w:bookmarkEnd w:id="11"/>
+      <w:bookmarkEnd w:id="19"/>
     </w:p>
     <w:p>
       <w:pPr>
@@ -2594,9 +2939,56 @@
             <w:szCs w:val="24"/>
             <w:lang w:val="es-ES"/>
           </w:rPr>
-          <w:t>Camino hacia la torre</w:t>
+          <w:t>Camino hacia</w:t>
+        </w:r>
+        <w:r>
+          <w:rPr>
+            <w:rStyle w:val="Hyperlink"/>
+            <w:rFonts w:ascii="Garamond" w:hAnsi="Garamond"/>
+            <w:sz w:val="24"/>
+            <w:szCs w:val="24"/>
+            <w:lang w:val="es-ES"/>
+          </w:rPr>
+          <w:t xml:space="preserve"> </w:t>
+        </w:r>
+        <w:r>
+          <w:rPr>
+            <w:rStyle w:val="Hyperlink"/>
+            <w:rFonts w:ascii="Garamond" w:hAnsi="Garamond"/>
+            <w:sz w:val="24"/>
+            <w:szCs w:val="24"/>
+            <w:lang w:val="es-ES"/>
+          </w:rPr>
+          <w:t>la t</w:t>
+        </w:r>
+        <w:r>
+          <w:rPr>
+            <w:rStyle w:val="Hyperlink"/>
+            <w:rFonts w:ascii="Garamond" w:hAnsi="Garamond"/>
+            <w:sz w:val="24"/>
+            <w:szCs w:val="24"/>
+            <w:lang w:val="es-ES"/>
+          </w:rPr>
+          <w:t>o</w:t>
+        </w:r>
+        <w:r>
+          <w:rPr>
+            <w:rStyle w:val="Hyperlink"/>
+            <w:rFonts w:ascii="Garamond" w:hAnsi="Garamond"/>
+            <w:sz w:val="24"/>
+            <w:szCs w:val="24"/>
+            <w:lang w:val="es-ES"/>
+          </w:rPr>
+          <w:t>rre</w:t>
         </w:r>
       </w:hyperlink>
+      <w:commentRangeEnd w:id="20"/>
+      <w:r>
+        <w:rPr>
+          <w:rStyle w:val="CommentReference"/>
+        </w:rPr>
+        <w:commentReference w:id="20"/>
+      </w:r>
     </w:p>
     <w:p>
       <w:pPr>
@@ -2609,7 +3001,8 @@
           <w:lang w:val="es-ES"/>
         </w:rPr>
       </w:pPr>
-      <w:bookmarkStart w:id="12" w:name="LaVeredadelbosque"/>
+      <w:bookmarkStart w:id="21" w:name="LaVeredadelbosque"/>
+      <w:commentRangeStart w:id="22"/>
       <w:r>
         <w:rPr>
           <w:rFonts w:ascii="Garamond" w:hAnsi="Garamond"/>
@@ -2621,7 +3014,7 @@
         </w:rPr>
         <w:t>La vereda del bosque</w:t>
       </w:r>
-      <w:bookmarkEnd w:id="12"/>
+      <w:bookmarkEnd w:id="21"/>
     </w:p>
     <w:p>
       <w:pPr>
@@ -2906,9 +3299,46 @@
             <w:szCs w:val="24"/>
             <w:lang w:val="es-ES"/>
           </w:rPr>
-          <w:t>un calabozo</w:t>
+          <w:t>un c</w:t>
+        </w:r>
+        <w:r>
+          <w:rPr>
+            <w:rStyle w:val="Hyperlink"/>
+            <w:rFonts w:ascii="Garamond" w:hAnsi="Garamond"/>
+            <w:sz w:val="24"/>
+            <w:szCs w:val="24"/>
+            <w:lang w:val="es-ES"/>
+          </w:rPr>
+          <w:t>a</w:t>
+        </w:r>
+        <w:r>
+          <w:rPr>
+            <w:rStyle w:val="Hyperlink"/>
+            <w:rFonts w:ascii="Garamond" w:hAnsi="Garamond"/>
+            <w:sz w:val="24"/>
+            <w:szCs w:val="24"/>
+            <w:lang w:val="es-ES"/>
+          </w:rPr>
+          <w:t>l</w:t>
+        </w:r>
+        <w:r>
+          <w:rPr>
+            <w:rStyle w:val="Hyperlink"/>
+            <w:rFonts w:ascii="Garamond" w:hAnsi="Garamond"/>
+            <w:sz w:val="24"/>
+            <w:szCs w:val="24"/>
+            <w:lang w:val="es-ES"/>
+          </w:rPr>
+          <w:t>abozo</w:t>
         </w:r>
       </w:hyperlink>
+      <w:commentRangeEnd w:id="22"/>
+      <w:r>
+        <w:rPr>
+          <w:rStyle w:val="CommentReference"/>
+        </w:rPr>
+        <w:commentReference w:id="22"/>
+      </w:r>
       <w:r>
         <w:rPr>
           <w:rFonts w:ascii="Garamond" w:hAnsi="Garamond"/>
@@ -2930,7 +3360,8 @@
           <w:lang w:val="es-ES"/>
         </w:rPr>
       </w:pPr>
-      <w:bookmarkStart w:id="13" w:name="LatorreDelbosque1"/>
+      <w:bookmarkStart w:id="23" w:name="LatorreDelbosque1"/>
+      <w:commentRangeStart w:id="24"/>
       <w:r>
         <w:rPr>
           <w:rFonts w:ascii="Garamond" w:hAnsi="Garamond"/>
@@ -2942,7 +3373,7 @@
         </w:rPr>
         <w:t>La torre del bosque</w:t>
       </w:r>
-      <w:bookmarkEnd w:id="13"/>
+      <w:bookmarkEnd w:id="23"/>
       <w:r>
         <w:rPr>
           <w:rFonts w:ascii="Garamond" w:hAnsi="Garamond"/>
@@ -3147,7 +3578,27 @@
             <w:szCs w:val="24"/>
             <w:lang w:val="es-ES"/>
           </w:rPr>
-          <w:t>lo has hecho bien</w:t>
+          <w:t>lo has hec</w:t>
+        </w:r>
+        <w:r>
+          <w:rPr>
+            <w:rStyle w:val="Hyperlink"/>
+            <w:rFonts w:ascii="Garamond" w:hAnsi="Garamond"/>
+            <w:sz w:val="24"/>
+            <w:szCs w:val="24"/>
+            <w:lang w:val="es-ES"/>
+          </w:rPr>
+          <w:t>h</w:t>
+        </w:r>
+        <w:r>
+          <w:rPr>
+            <w:rStyle w:val="Hyperlink"/>
+            <w:rFonts w:ascii="Garamond" w:hAnsi="Garamond"/>
+            <w:sz w:val="24"/>
+            <w:szCs w:val="24"/>
+            <w:lang w:val="es-ES"/>
+          </w:rPr>
+          <w:t>o bien</w:t>
         </w:r>
       </w:hyperlink>
       <w:r>
@@ -3158,6 +3609,13 @@
           <w:lang w:val="es-ES"/>
         </w:rPr>
         <w:t>”</w:t>
+      </w:r>
+      <w:commentRangeEnd w:id="24"/>
+      <w:r>
+        <w:rPr>
+          <w:rStyle w:val="CommentReference"/>
+        </w:rPr>
+        <w:commentReference w:id="24"/>
       </w:r>
     </w:p>
     <w:p>
@@ -3171,7 +3629,8 @@
           <w:lang w:val="es-ES"/>
         </w:rPr>
       </w:pPr>
-      <w:bookmarkStart w:id="14" w:name="Latorredelbosque2calabozo"/>
+      <w:bookmarkStart w:id="25" w:name="Latorredelbosque2calabozo"/>
+      <w:commentRangeStart w:id="26"/>
       <w:r>
         <w:rPr>
           <w:rFonts w:ascii="Garamond" w:hAnsi="Garamond"/>
@@ -3183,7 +3642,7 @@
         </w:rPr>
         <w:t>La torre del bosque (b calabozo</w:t>
       </w:r>
-      <w:bookmarkEnd w:id="14"/>
+      <w:bookmarkEnd w:id="25"/>
       <w:r>
         <w:rPr>
           <w:rFonts w:ascii="Garamond" w:hAnsi="Garamond"/>
@@ -3396,29 +3855,46 @@
             <w:szCs w:val="24"/>
             <w:lang w:val="es-ES"/>
           </w:rPr>
-          <w:t>el silen</w:t>
-        </w:r>
-        <w:r>
-          <w:rPr>
-            <w:rStyle w:val="Hyperlink"/>
-            <w:rFonts w:ascii="Garamond" w:hAnsi="Garamond"/>
-            <w:sz w:val="24"/>
-            <w:szCs w:val="24"/>
-            <w:lang w:val="es-ES"/>
-          </w:rPr>
-          <w:t>c</w:t>
-        </w:r>
-        <w:r>
-          <w:rPr>
-            <w:rStyle w:val="Hyperlink"/>
-            <w:rFonts w:ascii="Garamond" w:hAnsi="Garamond"/>
-            <w:sz w:val="24"/>
-            <w:szCs w:val="24"/>
-            <w:lang w:val="es-ES"/>
-          </w:rPr>
-          <w:t>io.</w:t>
+          <w:t>el sil</w:t>
+        </w:r>
+        <w:r>
+          <w:rPr>
+            <w:rStyle w:val="Hyperlink"/>
+            <w:rFonts w:ascii="Garamond" w:hAnsi="Garamond"/>
+            <w:sz w:val="24"/>
+            <w:szCs w:val="24"/>
+            <w:lang w:val="es-ES"/>
+          </w:rPr>
+          <w:t>e</w:t>
+        </w:r>
+        <w:r>
+          <w:rPr>
+            <w:rStyle w:val="Hyperlink"/>
+            <w:rFonts w:ascii="Garamond" w:hAnsi="Garamond"/>
+            <w:sz w:val="24"/>
+            <w:szCs w:val="24"/>
+            <w:lang w:val="es-ES"/>
+          </w:rPr>
+          <w:t>n</w:t>
+        </w:r>
+        <w:r>
+          <w:rPr>
+            <w:rStyle w:val="Hyperlink"/>
+            <w:rFonts w:ascii="Garamond" w:hAnsi="Garamond"/>
+            <w:sz w:val="24"/>
+            <w:szCs w:val="24"/>
+            <w:lang w:val="es-ES"/>
+          </w:rPr>
+          <w:t>cio.</w:t>
         </w:r>
       </w:hyperlink>
+      <w:commentRangeEnd w:id="26"/>
+      <w:r>
+        <w:rPr>
+          <w:rStyle w:val="CommentReference"/>
+        </w:rPr>
+        <w:commentReference w:id="26"/>
+      </w:r>
     </w:p>
     <w:p>
       <w:pPr>
@@ -3431,7 +3907,7 @@
           <w:lang w:val="es-ES"/>
         </w:rPr>
       </w:pPr>
-      <w:bookmarkStart w:id="15" w:name="LaTorreDelBosqueC"/>
+      <w:bookmarkStart w:id="27" w:name="LaTorreDelBosqueC"/>
       <w:r>
         <w:rPr>
           <w:rFonts w:ascii="Garamond" w:hAnsi="Garamond"/>
@@ -3443,7 +3919,7 @@
         </w:rPr>
         <w:t>La torre del bosque (c)</w:t>
       </w:r>
-      <w:bookmarkEnd w:id="15"/>
+      <w:bookmarkEnd w:id="27"/>
     </w:p>
     <w:p>
       <w:pPr>
@@ -3575,7 +4051,7 @@
           <w:lang w:val="es-ES"/>
         </w:rPr>
       </w:pPr>
-      <w:bookmarkStart w:id="16" w:name="Epilogo"/>
+      <w:bookmarkStart w:id="28" w:name="Epilogo"/>
     </w:p>
     <w:p>
       <w:pPr>
@@ -3600,7 +4076,7 @@
         <w:t>Epílogo</w:t>
       </w:r>
     </w:p>
-    <w:bookmarkEnd w:id="16"/>
+    <w:bookmarkEnd w:id="28"/>
     <w:p>
       <w:pPr>
         <w:rPr>
@@ -3751,6 +4227,9 @@
     <w:p>
       <w:pPr>
         <w:pStyle w:val="CommentText"/>
+        <w:rPr>
+          <w:lang w:val="en-US"/>
+        </w:rPr>
       </w:pPr>
       <w:r>
         <w:rPr>
@@ -3758,17 +4237,21 @@
         </w:rPr>
         <w:annotationRef/>
       </w:r>
-      <w:proofErr w:type="spellStart"/>
-      <w:r>
+      <w:r>
+        <w:rPr>
+          <w:lang w:val="en-US"/>
+        </w:rPr>
         <w:t>index</w:t>
       </w:r>
-      <w:proofErr w:type="spellEnd"/>
     </w:p>
   </w:comment>
   <w:comment w:id="2" w:author="Juan Carlos Venegas Aburto" w:date="2023-05-09T16:41:00Z" w:initials="JCVA">
     <w:p>
       <w:pPr>
         <w:pStyle w:val="CommentText"/>
+        <w:rPr>
+          <w:lang w:val="en-US"/>
+        </w:rPr>
       </w:pPr>
       <w:r>
         <w:rPr>
@@ -3777,7 +4260,267 @@
         <w:annotationRef/>
       </w:r>
       <w:r>
+        <w:rPr>
+          <w:lang w:val="en-US"/>
+        </w:rPr>
         <w:t>main</w:t>
+      </w:r>
+    </w:p>
+  </w:comment>
+  <w:comment w:id="4" w:author="Juan Carlos Venegas Aburto" w:date="2023-05-10T19:47:00Z" w:initials="JCVA">
+    <w:p>
+      <w:pPr>
+        <w:pStyle w:val="CommentText"/>
+      </w:pPr>
+      <w:r>
+        <w:rPr>
+          <w:rStyle w:val="CommentReference"/>
+        </w:rPr>
+        <w:annotationRef/>
+      </w:r>
+      <w:r>
+        <w:t>Forest</w:t>
+      </w:r>
+    </w:p>
+  </w:comment>
+  <w:comment w:id="7" w:author="Juan Carlos Venegas Aburto" w:date="2023-05-10T19:47:00Z" w:initials="JCVA">
+    <w:p>
+      <w:pPr>
+        <w:pStyle w:val="CommentText"/>
+      </w:pPr>
+      <w:r>
+        <w:rPr>
+          <w:rStyle w:val="CommentReference"/>
+        </w:rPr>
+        <w:annotationRef/>
+      </w:r>
+      <w:proofErr w:type="spellStart"/>
+      <w:r>
+        <w:t>Village</w:t>
+      </w:r>
+      <w:proofErr w:type="spellEnd"/>
+    </w:p>
+  </w:comment>
+  <w:comment w:id="8" w:author="Juan Carlos Venegas Aburto" w:date="2023-05-10T19:47:00Z" w:initials="JCVA">
+    <w:p>
+      <w:pPr>
+        <w:pStyle w:val="CommentText"/>
+      </w:pPr>
+      <w:r>
+        <w:rPr>
+          <w:rStyle w:val="CommentReference"/>
+        </w:rPr>
+        <w:annotationRef/>
+      </w:r>
+      <w:proofErr w:type="spellStart"/>
+      <w:r>
+        <w:t>Right</w:t>
+      </w:r>
+      <w:proofErr w:type="spellEnd"/>
+    </w:p>
+  </w:comment>
+  <w:comment w:id="10" w:author="Juan Carlos Venegas Aburto" w:date="2023-05-10T19:46:00Z" w:initials="JCVA">
+    <w:p>
+      <w:pPr>
+        <w:pStyle w:val="CommentText"/>
+        <w:rPr>
+          <w:lang w:val="en-US"/>
+        </w:rPr>
+      </w:pPr>
+      <w:r>
+        <w:rPr>
+          <w:rStyle w:val="CommentReference"/>
+        </w:rPr>
+        <w:annotationRef/>
+      </w:r>
+      <w:r>
+        <w:rPr>
+          <w:lang w:val="en-US"/>
+        </w:rPr>
+        <w:t>Left</w:t>
+      </w:r>
+    </w:p>
+  </w:comment>
+  <w:comment w:id="12" w:author="Juan Carlos Venegas Aburto" w:date="2023-05-10T19:46:00Z" w:initials="JCVA">
+    <w:p>
+      <w:pPr>
+        <w:pStyle w:val="CommentText"/>
+        <w:rPr>
+          <w:lang w:val="en-US"/>
+        </w:rPr>
+      </w:pPr>
+      <w:r>
+        <w:rPr>
+          <w:rStyle w:val="CommentReference"/>
+        </w:rPr>
+        <w:annotationRef/>
+      </w:r>
+      <w:r>
+        <w:rPr>
+          <w:lang w:val="en-US"/>
+        </w:rPr>
+        <w:t>Plan A</w:t>
+      </w:r>
+    </w:p>
+  </w:comment>
+  <w:comment w:id="14" w:author="Juan Carlos Venegas Aburto" w:date="2023-05-10T19:46:00Z" w:initials="JCVA">
+    <w:p>
+      <w:pPr>
+        <w:pStyle w:val="CommentText"/>
+        <w:rPr>
+          <w:lang w:val="en-US"/>
+        </w:rPr>
+      </w:pPr>
+      <w:r>
+        <w:rPr>
+          <w:rStyle w:val="CommentReference"/>
+        </w:rPr>
+        <w:annotationRef/>
+      </w:r>
+      <w:r>
+        <w:rPr>
+          <w:lang w:val="en-US"/>
+        </w:rPr>
+        <w:t>Plan B</w:t>
+      </w:r>
+    </w:p>
+  </w:comment>
+  <w:comment w:id="16" w:author="Juan Carlos Venegas Aburto" w:date="2023-05-10T19:45:00Z" w:initials="JCVA">
+    <w:p>
+      <w:pPr>
+        <w:pStyle w:val="CommentText"/>
+        <w:rPr>
+          <w:lang w:val="en-US"/>
+        </w:rPr>
+      </w:pPr>
+      <w:r>
+        <w:rPr>
+          <w:rStyle w:val="CommentReference"/>
+        </w:rPr>
+        <w:annotationRef/>
+      </w:r>
+      <w:r>
+        <w:rPr>
+          <w:lang w:val="en-US"/>
+        </w:rPr>
+        <w:t>Spare</w:t>
+      </w:r>
+    </w:p>
+  </w:comment>
+  <w:comment w:id="18" w:author="Juan Carlos Venegas Aburto" w:date="2023-05-10T19:45:00Z" w:initials="JCVA">
+    <w:p>
+      <w:pPr>
+        <w:pStyle w:val="CommentText"/>
+        <w:rPr>
+          <w:lang w:val="en-US"/>
+        </w:rPr>
+      </w:pPr>
+      <w:r>
+        <w:rPr>
+          <w:rStyle w:val="CommentReference"/>
+        </w:rPr>
+        <w:annotationRef/>
+      </w:r>
+      <w:r>
+        <w:rPr>
+          <w:lang w:val="en-US"/>
+        </w:rPr>
+        <w:t>Kill</w:t>
+      </w:r>
+    </w:p>
+  </w:comment>
+  <w:comment w:id="20" w:author="Juan Carlos Venegas Aburto" w:date="2023-05-10T19:45:00Z" w:initials="JCVA">
+    <w:p>
+      <w:pPr>
+        <w:pStyle w:val="CommentText"/>
+        <w:rPr>
+          <w:lang w:val="en-US"/>
+        </w:rPr>
+      </w:pPr>
+      <w:r>
+        <w:rPr>
+          <w:rStyle w:val="CommentReference"/>
+        </w:rPr>
+        <w:annotationRef/>
+      </w:r>
+      <w:r>
+        <w:rPr>
+          <w:lang w:val="en-US"/>
+        </w:rPr>
+        <w:t>Giant’s k</w:t>
+      </w:r>
+      <w:r>
+        <w:rPr>
+          <w:lang w:val="en-US"/>
+        </w:rPr>
+        <w:t>eep</w:t>
+      </w:r>
+    </w:p>
+    <w:p>
+      <w:pPr>
+        <w:pStyle w:val="CommentText"/>
+        <w:rPr>
+          <w:lang w:val="en-US"/>
+        </w:rPr>
+      </w:pPr>
+    </w:p>
+  </w:comment>
+  <w:comment w:id="22" w:author="Juan Carlos Venegas Aburto" w:date="2023-05-10T19:44:00Z" w:initials="JCVA">
+    <w:p>
+      <w:pPr>
+        <w:pStyle w:val="CommentText"/>
+        <w:rPr>
+          <w:lang w:val="en-US"/>
+        </w:rPr>
+      </w:pPr>
+      <w:r>
+        <w:rPr>
+          <w:rStyle w:val="CommentReference"/>
+        </w:rPr>
+        <w:annotationRef/>
+      </w:r>
+      <w:r>
+        <w:rPr>
+          <w:lang w:val="en-US"/>
+        </w:rPr>
+        <w:t>Forest trail</w:t>
+      </w:r>
+    </w:p>
+  </w:comment>
+  <w:comment w:id="24" w:author="Juan Carlos Venegas Aburto" w:date="2023-05-10T19:52:00Z" w:initials="JCVA">
+    <w:p>
+      <w:pPr>
+        <w:pStyle w:val="CommentText"/>
+      </w:pPr>
+      <w:r>
+        <w:rPr>
+          <w:rStyle w:val="CommentReference"/>
+        </w:rPr>
+        <w:annotationRef/>
+      </w:r>
+      <w:r>
+        <w:t>Tower A</w:t>
+      </w:r>
+    </w:p>
+  </w:comment>
+  <w:comment w:id="26" w:author="Juan Carlos Venegas Aburto" w:date="2023-05-10T19:53:00Z" w:initials="JCVA">
+    <w:p>
+      <w:pPr>
+        <w:pStyle w:val="CommentText"/>
+      </w:pPr>
+      <w:r>
+        <w:rPr>
+          <w:rStyle w:val="CommentReference"/>
+        </w:rPr>
+        <w:annotationRef/>
+      </w:r>
+      <w:proofErr w:type="spellStart"/>
+      <w:r>
+        <w:t>Dungeon</w:t>
+      </w:r>
+      <w:proofErr w:type="spellEnd"/>
+      <w:r>
+        <w:t xml:space="preserve"> (Tower B)</w:t>
       </w:r>
     </w:p>
   </w:comment>
@@ -3788,6 +4531,18 @@
 <w15:commentsEx xmlns:wpc="http://schemas.microsoft.com/office/word/2010/wordprocessingCanvas" xmlns:cx="http://schemas.microsoft.com/office/drawing/2014/chartex" xmlns:cx1="http://schemas.microsoft.com/office/drawing/2015/9/8/chartex" xmlns:cx2="http://schemas.microsoft.com/office/drawing/2015/10/21/chartex" xmlns:cx3="http://schemas.microsoft.com/office/drawing/2016/5/9/chartex" xmlns:cx4="http://schemas.microsoft.com/office/drawing/2016/5/10/chartex" xmlns:cx5="http://schemas.microsoft.com/office/drawing/2016/5/11/chartex" xmlns:cx6="http://schemas.microsoft.com/office/drawing/2016/5/12/chartex" xmlns:cx7="http://schemas.microsoft.com/office/drawing/2016/5/13/chartex" xmlns:cx8="http://schemas.microsoft.com/office/drawing/2016/5/14/chartex" xmlns:mc="http://schemas.openxmlformats.org/markup-compatibility/2006" xmlns:aink="http://schemas.microsoft.com/office/drawing/2016/ink" xmlns:am3d="http://schemas.microsoft.com/office/drawing/2017/model3d" xmlns:o="urn:schemas-microsoft-com:office:office" xmlns:oel="http://schemas.microsoft.com/office/2019/extlst" xmlns:r="http://schemas.openxmlformats.org/officeDocument/2006/relationships" xmlns:m="http://schemas.openxmlformats.org/officeDocument/2006/math" xmlns:v="urn:schemas-microsoft-com:vml" xmlns:wp14="http://schemas.microsoft.com/office/word/2010/wordprocessingDrawing" xmlns:wp="http://schemas.openxmlformats.org/drawingml/2006/wordprocessingDrawing" xmlns:w10="urn:schemas-microsoft-com:office:word" xmlns:w="http://schemas.openxmlformats.org/wordprocessingml/2006/main" xmlns:w14="http://schemas.microsoft.com/office/word/2010/wordml" xmlns:w15="http://schemas.microsoft.com/office/word/2012/wordml" xmlns:w16cex="http://schemas.microsoft.com/office/word/2018/wordml/cex" xmlns:w16cid="http://schemas.microsoft.com/office/word/2016/wordml/cid" xmlns:w16="http://schemas.microsoft.com/office/word/2018/wordml" xmlns:w16du="http://schemas.microsoft.com/office/word/2023/wordml/word16du" xmlns:w16sdtdh="http://schemas.microsoft.com/office/word/2020/wordml/sdtdatahash" xmlns:w16se="http://schemas.microsoft.com/office/word/2015/wordml/symex" xmlns:wpg="http://schemas.microsoft.com/office/word/2010/wordprocessingGroup" xmlns:wpi="http://schemas.microsoft.com/office/word/2010/wordprocessingInk" xmlns:wne="http://schemas.microsoft.com/office/word/2006/wordml" xmlns:wps="http://schemas.microsoft.com/office/word/2010/wordprocessingShape" mc:Ignorable="w14 w15 w16se w16cid w16 w16cex w16sdtdh wp14">
   <w15:commentEx w15:paraId="2F034CA5" w15:done="0"/>
   <w15:commentEx w15:paraId="549FEA39" w15:done="0"/>
+  <w15:commentEx w15:paraId="1FDE1478" w15:done="0"/>
+  <w15:commentEx w15:paraId="5C099555" w15:done="0"/>
+  <w15:commentEx w15:paraId="5E053047" w15:done="0"/>
+  <w15:commentEx w15:paraId="728E74D9" w15:done="0"/>
+  <w15:commentEx w15:paraId="0B594F52" w15:done="0"/>
+  <w15:commentEx w15:paraId="595F603B" w15:done="0"/>
+  <w15:commentEx w15:paraId="5DE85DF3" w15:done="0"/>
+  <w15:commentEx w15:paraId="01DA0850" w15:done="0"/>
+  <w15:commentEx w15:paraId="02CB2FEE" w15:done="0"/>
+  <w15:commentEx w15:paraId="4343A306" w15:done="0"/>
+  <w15:commentEx w15:paraId="65EE90B7" w15:done="0"/>
+  <w15:commentEx w15:paraId="1F8028AA" w15:done="0"/>
 </w15:commentsEx>
 </file>
 
@@ -3795,6 +4550,18 @@
 <w16cex:commentsExtensible xmlns:wpc="http://schemas.microsoft.com/office/word/2010/wordprocessingCanvas" xmlns:cx="http://schemas.microsoft.com/office/drawing/2014/chartex" xmlns:cx1="http://schemas.microsoft.com/office/drawing/2015/9/8/chartex" xmlns:cx2="http://schemas.microsoft.com/office/drawing/2015/10/21/chartex" xmlns:cx3="http://schemas.microsoft.com/office/drawing/2016/5/9/chartex" xmlns:cx4="http://schemas.microsoft.com/office/drawing/2016/5/10/chartex" xmlns:cx5="http://schemas.microsoft.com/office/drawing/2016/5/11/chartex" xmlns:cx6="http://schemas.microsoft.com/office/drawing/2016/5/12/chartex" xmlns:cx7="http://schemas.microsoft.com/office/drawing/2016/5/13/chartex" xmlns:cx8="http://schemas.microsoft.com/office/drawing/2016/5/14/chartex" xmlns:mc="http://schemas.openxmlformats.org/markup-compatibility/2006" xmlns:aink="http://schemas.microsoft.com/office/drawing/2016/ink" xmlns:am3d="http://schemas.microsoft.com/office/drawing/2017/model3d" xmlns:o="urn:schemas-microsoft-com:office:office" xmlns:oel="http://schemas.microsoft.com/office/2019/extlst" xmlns:r="http://schemas.openxmlformats.org/officeDocument/2006/relationships" xmlns:m="http://schemas.openxmlformats.org/officeDocument/2006/math" xmlns:v="urn:schemas-microsoft-com:vml" xmlns:wp14="http://schemas.microsoft.com/office/word/2010/wordprocessingDrawing" xmlns:wp="http://schemas.openxmlformats.org/drawingml/2006/wordprocessingDrawing" xmlns:w10="urn:schemas-microsoft-com:office:word" xmlns:w="http://schemas.openxmlformats.org/wordprocessingml/2006/main" xmlns:w14="http://schemas.microsoft.com/office/word/2010/wordml" xmlns:w15="http://schemas.microsoft.com/office/word/2012/wordml" xmlns:w16cex="http://schemas.microsoft.com/office/word/2018/wordml/cex" xmlns:w16cid="http://schemas.microsoft.com/office/word/2016/wordml/cid" xmlns:w16="http://schemas.microsoft.com/office/word/2018/wordml" xmlns:w16du="http://schemas.microsoft.com/office/word/2023/wordml/word16du" xmlns:w16sdtdh="http://schemas.microsoft.com/office/word/2020/wordml/sdtdatahash" xmlns:w16se="http://schemas.microsoft.com/office/word/2015/wordml/symex" xmlns:wpg="http://schemas.microsoft.com/office/word/2010/wordprocessingGroup" xmlns:wpi="http://schemas.microsoft.com/office/word/2010/wordprocessingInk" xmlns:wne="http://schemas.microsoft.com/office/word/2006/wordml" xmlns:wps="http://schemas.microsoft.com/office/word/2010/wordprocessingShape" mc:Ignorable="w14 w15 w16se w16cid w16 w16cex w16sdtdh wp14">
   <w16cex:commentExtensible w16cex:durableId="2804F619" w16cex:dateUtc="2023-05-09T22:40:00Z"/>
   <w16cex:commentExtensible w16cex:durableId="2804F624" w16cex:dateUtc="2023-05-09T22:41:00Z"/>
+  <w16cex:commentExtensible w16cex:durableId="28067354" w16cex:dateUtc="2023-05-11T01:47:00Z"/>
+  <w16cex:commentExtensible w16cex:durableId="28067365" w16cex:dateUtc="2023-05-11T01:47:00Z"/>
+  <w16cex:commentExtensible w16cex:durableId="28067342" w16cex:dateUtc="2023-05-11T01:47:00Z"/>
+  <w16cex:commentExtensible w16cex:durableId="28067327" w16cex:dateUtc="2023-05-11T01:46:00Z"/>
+  <w16cex:commentExtensible w16cex:durableId="28067309" w16cex:dateUtc="2023-05-11T01:46:00Z"/>
+  <w16cex:commentExtensible w16cex:durableId="28067314" w16cex:dateUtc="2023-05-11T01:46:00Z"/>
+  <w16cex:commentExtensible w16cex:durableId="280672EC" w16cex:dateUtc="2023-05-11T01:45:00Z"/>
+  <w16cex:commentExtensible w16cex:durableId="280672E2" w16cex:dateUtc="2023-05-11T01:45:00Z"/>
+  <w16cex:commentExtensible w16cex:durableId="280672C4" w16cex:dateUtc="2023-05-11T01:45:00Z"/>
+  <w16cex:commentExtensible w16cex:durableId="28067282" w16cex:dateUtc="2023-05-11T01:44:00Z"/>
+  <w16cex:commentExtensible w16cex:durableId="28067483" w16cex:dateUtc="2023-05-11T01:52:00Z"/>
+  <w16cex:commentExtensible w16cex:durableId="280674B1" w16cex:dateUtc="2023-05-11T01:53:00Z"/>
 </w16cex:commentsExtensible>
 </file>
 
@@ -3802,6 +4569,18 @@
 <w16cid:commentsIds xmlns:wpc="http://schemas.microsoft.com/office/word/2010/wordprocessingCanvas" xmlns:cx="http://schemas.microsoft.com/office/drawing/2014/chartex" xmlns:cx1="http://schemas.microsoft.com/office/drawing/2015/9/8/chartex" xmlns:cx2="http://schemas.microsoft.com/office/drawing/2015/10/21/chartex" xmlns:cx3="http://schemas.microsoft.com/office/drawing/2016/5/9/chartex" xmlns:cx4="http://schemas.microsoft.com/office/drawing/2016/5/10/chartex" xmlns:cx5="http://schemas.microsoft.com/office/drawing/2016/5/11/chartex" xmlns:cx6="http://schemas.microsoft.com/office/drawing/2016/5/12/chartex" xmlns:cx7="http://schemas.microsoft.com/office/drawing/2016/5/13/chartex" xmlns:cx8="http://schemas.microsoft.com/office/drawing/2016/5/14/chartex" xmlns:mc="http://schemas.openxmlformats.org/markup-compatibility/2006" xmlns:aink="http://schemas.microsoft.com/office/drawing/2016/ink" xmlns:am3d="http://schemas.microsoft.com/office/drawing/2017/model3d" xmlns:o="urn:schemas-microsoft-com:office:office" xmlns:oel="http://schemas.microsoft.com/office/2019/extlst" xmlns:r="http://schemas.openxmlformats.org/officeDocument/2006/relationships" xmlns:m="http://schemas.openxmlformats.org/officeDocument/2006/math" xmlns:v="urn:schemas-microsoft-com:vml" xmlns:wp14="http://schemas.microsoft.com/office/word/2010/wordprocessingDrawing" xmlns:wp="http://schemas.openxmlformats.org/drawingml/2006/wordprocessingDrawing" xmlns:w10="urn:schemas-microsoft-com:office:word" xmlns:w="http://schemas.openxmlformats.org/wordprocessingml/2006/main" xmlns:w14="http://schemas.microsoft.com/office/word/2010/wordml" xmlns:w15="http://schemas.microsoft.com/office/word/2012/wordml" xmlns:w16cex="http://schemas.microsoft.com/office/word/2018/wordml/cex" xmlns:w16cid="http://schemas.microsoft.com/office/word/2016/wordml/cid" xmlns:w16="http://schemas.microsoft.com/office/word/2018/wordml" xmlns:w16du="http://schemas.microsoft.com/office/word/2023/wordml/word16du" xmlns:w16sdtdh="http://schemas.microsoft.com/office/word/2020/wordml/sdtdatahash" xmlns:w16se="http://schemas.microsoft.com/office/word/2015/wordml/symex" xmlns:wpg="http://schemas.microsoft.com/office/word/2010/wordprocessingGroup" xmlns:wpi="http://schemas.microsoft.com/office/word/2010/wordprocessingInk" xmlns:wne="http://schemas.microsoft.com/office/word/2006/wordml" xmlns:wps="http://schemas.microsoft.com/office/word/2010/wordprocessingShape" mc:Ignorable="w14 w15 w16se w16cid w16 w16cex w16sdtdh wp14">
   <w16cid:commentId w16cid:paraId="2F034CA5" w16cid:durableId="2804F619"/>
   <w16cid:commentId w16cid:paraId="549FEA39" w16cid:durableId="2804F624"/>
+  <w16cid:commentId w16cid:paraId="1FDE1478" w16cid:durableId="28067354"/>
+  <w16cid:commentId w16cid:paraId="5C099555" w16cid:durableId="28067365"/>
+  <w16cid:commentId w16cid:paraId="5E053047" w16cid:durableId="28067342"/>
+  <w16cid:commentId w16cid:paraId="728E74D9" w16cid:durableId="28067327"/>
+  <w16cid:commentId w16cid:paraId="0B594F52" w16cid:durableId="28067309"/>
+  <w16cid:commentId w16cid:paraId="595F603B" w16cid:durableId="28067314"/>
+  <w16cid:commentId w16cid:paraId="5DE85DF3" w16cid:durableId="280672EC"/>
+  <w16cid:commentId w16cid:paraId="01DA0850" w16cid:durableId="280672E2"/>
+  <w16cid:commentId w16cid:paraId="02CB2FEE" w16cid:durableId="280672C4"/>
+  <w16cid:commentId w16cid:paraId="4343A306" w16cid:durableId="28067282"/>
+  <w16cid:commentId w16cid:paraId="65EE90B7" w16cid:durableId="28067483"/>
+  <w16cid:commentId w16cid:paraId="1F8028AA" w16cid:durableId="280674B1"/>
 </w16cid:commentsIds>
 </file>
 

</xml_diff>